<commit_message>
Besprechungsprotokoll vom 23.10.2018 hinzugefügt. PDF Dateien von den letzten Protokollen erstellt.
</commit_message>
<xml_diff>
--- a/protokolle/besprechungen/Besprechungsprotokoll SimpleQ_2018_09_18.docx
+++ b/protokolle/besprechungen/Besprechungsprotokoll SimpleQ_2018_09_18.docx
@@ -1,16 +1,18 @@
 
 <file path=word/document.xml><?xml version="1.0" encoding="utf-8"?>
-<w:document xmlns:wpc="http://schemas.microsoft.com/office/word/2010/wordprocessingCanvas" xmlns:cx="http://schemas.microsoft.com/office/drawing/2014/chartex" xmlns:cx1="http://schemas.microsoft.com/office/drawing/2015/9/8/chartex" xmlns:cx2="http://schemas.microsoft.com/office/drawing/2015/10/21/chartex" xmlns:cx3="http://schemas.microsoft.com/office/drawing/2016/5/9/chartex" xmlns:cx4="http://schemas.microsoft.com/office/drawing/2016/5/10/chartex" xmlns:cx5="http://schemas.microsoft.com/office/drawing/2016/5/11/chartex" xmlns:cx6="http://schemas.microsoft.com/office/drawing/2016/5/12/chartex" xmlns:cx7="http://schemas.microsoft.com/office/drawing/2016/5/13/chartex" xmlns:cx8="http://schemas.microsoft.com/office/drawing/2016/5/14/chartex" xmlns:mc="http://schemas.openxmlformats.org/markup-compatibility/2006" xmlns:aink="http://schemas.microsoft.com/office/drawing/2016/ink" xmlns:am3d="http://schemas.microsoft.com/office/drawing/2017/model3d" xmlns:o="urn:schemas-microsoft-com:office:office" xmlns:r="http://schemas.openxmlformats.org/officeDocument/2006/relationships" xmlns:m="http://schemas.openxmlformats.org/officeDocument/2006/math" xmlns:v="urn:schemas-microsoft-com:vml" xmlns:wp14="http://schemas.microsoft.com/office/word/2010/wordprocessingDrawing" xmlns:wp="http://schemas.openxmlformats.org/drawingml/2006/wordprocessingDrawing" xmlns:w10="urn:schemas-microsoft-com:office:word" xmlns:w="http://schemas.openxmlformats.org/wordprocessingml/2006/main" xmlns:w14="http://schemas.microsoft.com/office/word/2010/wordml" xmlns:w15="http://schemas.microsoft.com/office/word/2012/wordml" xmlns:w16cid="http://schemas.microsoft.com/office/word/2016/wordml/cid" xmlns:w16se="http://schemas.microsoft.com/office/word/2015/wordml/symex" xmlns:wpg="http://schemas.microsoft.com/office/word/2010/wordprocessingGroup" xmlns:wpi="http://schemas.microsoft.com/office/word/2010/wordprocessingInk" xmlns:wne="http://schemas.microsoft.com/office/word/2006/wordml" xmlns:wps="http://schemas.microsoft.com/office/word/2010/wordprocessingShape" xmlns:a="http://schemas.openxmlformats.org/drawingml/2006/main" xmlns:pic="http://schemas.openxmlformats.org/drawingml/2006/picture" xmlns:a14="http://schemas.microsoft.com/office/drawing/2010/main" mc:Ignorable="w14 w15 w16se w16cid wp14">
+<w:document xmlns:wpc="http://schemas.microsoft.com/office/word/2010/wordprocessingCanvas" xmlns:cx="http://schemas.microsoft.com/office/drawing/2014/chartex" xmlns:cx1="http://schemas.microsoft.com/office/drawing/2015/9/8/chartex" xmlns:cx2="http://schemas.microsoft.com/office/drawing/2015/10/21/chartex" xmlns:cx3="http://schemas.microsoft.com/office/drawing/2016/5/9/chartex" xmlns:cx4="http://schemas.microsoft.com/office/drawing/2016/5/10/chartex" xmlns:cx5="http://schemas.microsoft.com/office/drawing/2016/5/11/chartex" xmlns:cx6="http://schemas.microsoft.com/office/drawing/2016/5/12/chartex" xmlns:cx7="http://schemas.microsoft.com/office/drawing/2016/5/13/chartex" xmlns:cx8="http://schemas.microsoft.com/office/drawing/2016/5/14/chartex" xmlns:mc="http://schemas.openxmlformats.org/markup-compatibility/2006" xmlns:aink="http://schemas.microsoft.com/office/drawing/2016/ink" xmlns:am3d="http://schemas.microsoft.com/office/drawing/2017/model3d" xmlns:o="urn:schemas-microsoft-com:office:office" xmlns:r="http://schemas.openxmlformats.org/officeDocument/2006/relationships" xmlns:m="http://schemas.openxmlformats.org/officeDocument/2006/math" xmlns:v="urn:schemas-microsoft-com:vml" xmlns:wp14="http://schemas.microsoft.com/office/word/2010/wordprocessingDrawing" xmlns:wp="http://schemas.openxmlformats.org/drawingml/2006/wordprocessingDrawing" xmlns:w10="urn:schemas-microsoft-com:office:word" xmlns:w="http://schemas.openxmlformats.org/wordprocessingml/2006/main" xmlns:w14="http://schemas.microsoft.com/office/word/2010/wordml" xmlns:w15="http://schemas.microsoft.com/office/word/2012/wordml" xmlns:w16cid="http://schemas.microsoft.com/office/word/2016/wordml/cid" xmlns:w16se="http://schemas.microsoft.com/office/word/2015/wordml/symex" xmlns:wpg="http://schemas.microsoft.com/office/word/2010/wordprocessingGroup" xmlns:wpi="http://schemas.microsoft.com/office/word/2010/wordprocessingInk" xmlns:wne="http://schemas.microsoft.com/office/word/2006/wordml" xmlns:wps="http://schemas.microsoft.com/office/word/2010/wordprocessingShape" mc:Ignorable="w14 w15 w16se w16cid wp14">
   <w:body>
-    <w:p xmlns:wp14="http://schemas.microsoft.com/office/word/2010/wordml" wp14:textId="77777777">
+    <w:p>
       <w:pPr>
         <w:pStyle w:val="berschrift1"/>
       </w:pPr>
+      <w:bookmarkStart w:id="0" w:name="_GoBack"/>
+      <w:bookmarkEnd w:id="0"/>
       <w:r>
         <w:t>Besprechungsprotokoll</w:t>
       </w:r>
     </w:p>
-    <w:p xmlns:wp14="http://schemas.microsoft.com/office/word/2010/wordml" wp14:textId="77777777">
+    <w:p>
       <w:r>
         <w:rPr>
           <w:u w:val="single"/>
@@ -24,7 +26,7 @@
         <w:t>Besprechung des Fortschritts und das weitere Vorgehen</w:t>
       </w:r>
     </w:p>
-    <w:p xmlns:wp14="http://schemas.microsoft.com/office/word/2010/wordml" wp14:textId="77777777">
+    <w:p>
       <w:r>
         <w:rPr>
           <w:u w:val="single"/>
@@ -38,7 +40,7 @@
         <w:t>18.09.2018, 15:15 – 16:05 Uhr in 2700, Wiener Neustadt, Dr. Eckener Gasse 2</w:t>
       </w:r>
     </w:p>
-    <w:p xmlns:wp14="http://schemas.microsoft.com/office/word/2010/wordml" wp14:textId="77777777">
+    <w:p>
       <w:pPr>
         <w:pStyle w:val="berschrift2"/>
       </w:pPr>
@@ -46,7 +48,7 @@
         <w:t>Anwesende</w:t>
       </w:r>
     </w:p>
-    <w:p xmlns:wp14="http://schemas.microsoft.com/office/word/2010/wordml" wp14:textId="77777777">
+    <w:p>
       <w:r>
         <w:rPr>
           <w:u w:val="single"/>
@@ -66,7 +68,7 @@
         <w:t xml:space="preserve"> Mag. Markus Reis</w:t>
       </w:r>
     </w:p>
-    <w:p xmlns:wp14="http://schemas.microsoft.com/office/word/2010/wordml" wp14:textId="77777777">
+    <w:p>
       <w:r>
         <w:rPr>
           <w:u w:val="single"/>
@@ -80,21 +82,13 @@
         <w:t>Jürgen Weber, Lukas Schendlinger,</w:t>
       </w:r>
       <w:r>
-        <w:t xml:space="preserve"> Tobias Krukenfellner, Nico </w:t>
-      </w:r>
-      <w:proofErr w:type="spellStart"/>
-      <w:r>
-        <w:t>Srnka</w:t>
-      </w:r>
-      <w:proofErr w:type="spellEnd"/>
-      <w:r>
-        <w:t>,</w:t>
+        <w:t xml:space="preserve"> Tobias Krukenfellner, Nico Srnka,</w:t>
       </w:r>
       <w:r>
         <w:t xml:space="preserve"> Mag. Markus Reis</w:t>
       </w:r>
     </w:p>
-    <w:p xmlns:wp14="http://schemas.microsoft.com/office/word/2010/wordml" wp14:textId="77777777">
+    <w:p>
       <w:pPr>
         <w:tabs>
           <w:tab w:val="left" w:pos="2268"/>
@@ -113,7 +107,7 @@
         <w:t>/</w:t>
       </w:r>
     </w:p>
-    <w:p xmlns:wp14="http://schemas.microsoft.com/office/word/2010/wordml" wp14:textId="77777777">
+    <w:p>
       <w:r>
         <w:rPr>
           <w:u w:val="single"/>
@@ -127,8 +121,8 @@
         <w:t>Jürgen Weber</w:t>
       </w:r>
     </w:p>
-    <w:p xmlns:wp14="http://schemas.microsoft.com/office/word/2010/wordml" wp14:textId="77777777"/>
-    <w:p xmlns:wp14="http://schemas.microsoft.com/office/word/2010/wordml" wp14:textId="77777777">
+    <w:p/>
+    <w:p>
       <w:pPr>
         <w:pStyle w:val="berschrift2"/>
       </w:pPr>
@@ -136,7 +130,7 @@
         <w:t>Ergebnisse/Beschlüsse</w:t>
       </w:r>
     </w:p>
-    <w:p xmlns:wp14="http://schemas.microsoft.com/office/word/2010/wordml" wp14:textId="77777777">
+    <w:p>
       <w:pPr>
         <w:rPr>
           <w:b/>
@@ -169,7 +163,7 @@
         <w:t xml:space="preserve"> (durch Jürgen Weber)</w:t>
       </w:r>
     </w:p>
-    <w:p xmlns:wp14="http://schemas.microsoft.com/office/word/2010/wordml" wp14:textId="77777777">
+    <w:p>
       <w:r>
         <w:t xml:space="preserve">Es wurde festgehalten, dass im Rahmen der Diplomschrift das Thema </w:t>
       </w:r>
@@ -198,7 +192,7 @@
         <w:t xml:space="preserve"> Signal verwendet wird.</w:t>
       </w:r>
     </w:p>
-    <w:p xmlns:wp14="http://schemas.microsoft.com/office/word/2010/wordml" wp14:textId="77777777">
+    <w:p>
       <w:pPr>
         <w:rPr>
           <w:b/>
@@ -229,7 +223,7 @@
         <w:t xml:space="preserve"> (durch Jürgen Weber und Nico Srnka)</w:t>
       </w:r>
     </w:p>
-    <w:p xmlns:wp14="http://schemas.microsoft.com/office/word/2010/wordml" wp14:textId="77777777">
+    <w:p>
       <w:r>
         <w:t xml:space="preserve">Die App ist bis jetzt nur auf Android und UWP getestet worden. Die </w:t>
       </w:r>
@@ -240,7 +234,7 @@
         <w:t>OS Variante ist aufgrund von komplexeren Vorgängen derzeit noch nicht getestet worden. Dies wird mithilfe der Unterstützung von Nico Srnka in nächster Zeit umgesetzt.</w:t>
       </w:r>
     </w:p>
-    <w:p xmlns:wp14="http://schemas.microsoft.com/office/word/2010/wordml" wp14:textId="77777777">
+    <w:p>
       <w:pPr>
         <w:rPr>
           <w:b/>
@@ -259,12 +253,12 @@
         <w:t xml:space="preserve"> (durch Jürgen Weber und Lukas Schendlinger)</w:t>
       </w:r>
     </w:p>
-    <w:p xmlns:wp14="http://schemas.microsoft.com/office/word/2010/wordml" wp14:textId="77777777">
+    <w:p>
       <w:r>
         <w:t>Aufgrund von Datenschutzproblemen ändert sich der Vorgang, falls eine neue Frage verfügbar ist. Folgender neuer Ablauf wurde vereinbart:</w:t>
       </w:r>
     </w:p>
-    <w:p xmlns:wp14="http://schemas.microsoft.com/office/word/2010/wordml" wp14:textId="77777777">
+    <w:p>
       <w:pPr>
         <w:pStyle w:val="Listenabsatz"/>
         <w:numPr>
@@ -276,7 +270,7 @@
         <w:t>Es wird eine neue Umfrage angelegt.</w:t>
       </w:r>
     </w:p>
-    <w:p xmlns:wp14="http://schemas.microsoft.com/office/word/2010/wordml" wp14:textId="77777777">
+    <w:p>
       <w:pPr>
         <w:pStyle w:val="Listenabsatz"/>
         <w:numPr>
@@ -288,7 +282,7 @@
         <w:t>Der Anwender bekommt eine Benachrichtigung, dass es eine neue Umfrage gibt.</w:t>
       </w:r>
     </w:p>
-    <w:p xmlns:wp14="http://schemas.microsoft.com/office/word/2010/wordml" wp14:textId="77777777">
+    <w:p>
       <w:pPr>
         <w:pStyle w:val="Listenabsatz"/>
         <w:numPr>
@@ -300,7 +294,7 @@
         <w:t>Die App fragt im Hintergrund die Daten für die Umfrage, direkt über eine neue API-Methode, an.</w:t>
       </w:r>
     </w:p>
-    <w:p xmlns:wp14="http://schemas.microsoft.com/office/word/2010/wordml" wp14:textId="77777777">
+    <w:p>
       <w:pPr>
         <w:pStyle w:val="Listenabsatz"/>
         <w:numPr>
@@ -312,12 +306,12 @@
         <w:t>Falls die Daten empfangen werden, bekommt der Kunde die neue Umfrage zur Beantwortung in der App vorgelegt.</w:t>
       </w:r>
     </w:p>
-    <w:p xmlns:wp14="http://schemas.microsoft.com/office/word/2010/wordml" wp14:textId="77777777">
+    <w:p>
       <w:r>
         <w:t>Der neue Ablauf unterscheidet sich grundsätzlich in Punkt 3 vom alten. Im vorherigen Ablauf wurden die Daten direkt mit der Benachrichtigung übertragen.</w:t>
       </w:r>
     </w:p>
-    <w:p xmlns:wp14="http://schemas.microsoft.com/office/word/2010/wordml" wp14:textId="77777777">
+    <w:p>
       <w:pPr>
         <w:rPr>
           <w:b/>
@@ -336,13 +330,13 @@
         <w:t xml:space="preserve"> (durch Jürgen Weber und Lukas Schendlinger)</w:t>
       </w:r>
     </w:p>
-    <w:p xmlns:wp14="http://schemas.microsoft.com/office/word/2010/wordml" wp14:textId="77777777">
+    <w:p>
       <w:r>
         <w:t>Die API-Schnittstelle muss eine Authentifizierung vorgelagert werden, da ansonsten jeder die API-Methoden nutzen kann. Es wurde diskutiert, welche Methode die sinnvollsten ist. Es wurde sich darauf geeinigt, dass ein Zertifikat erstellt wird, mit welchen sich die App bei der API authentifizieren kann.</w:t>
       </w:r>
     </w:p>
-    <w:p xmlns:wp14="http://schemas.microsoft.com/office/word/2010/wordml" wp14:textId="77777777"/>
-    <w:p xmlns:wp14="http://schemas.microsoft.com/office/word/2010/wordml" wp14:textId="77777777">
+    <w:p/>
+    <w:p>
       <w:pPr>
         <w:rPr>
           <w:b/>
@@ -356,7 +350,7 @@
         <w:t>Beschreibung und Erklärung der API (durch Lukas Schendlinger)</w:t>
       </w:r>
     </w:p>
-    <w:p xmlns:wp14="http://schemas.microsoft.com/office/word/2010/wordml" wp14:textId="77777777">
+    <w:p>
       <w:r>
         <w:t>Die Methoden und die grundsätzliche Funktionsweise der API Schnittstelle soll schriftlich festgehalten werden. Diese Erklärungen sollen einfach verständlich formuliert werden und sollen im üblichen Schema angelegt werden. Das heißt: Parameter, Typ (</w:t>
       </w:r>
@@ -385,7 +379,7 @@
         <w:t xml:space="preserve">), Methodenname, Rückgabewerte und ein Beispielaufruf. </w:t>
       </w:r>
     </w:p>
-    <w:p xmlns:wp14="http://schemas.microsoft.com/office/word/2010/wordml" wp14:textId="77777777">
+    <w:p>
       <w:pPr>
         <w:rPr>
           <w:b/>
@@ -404,7 +398,7 @@
         <w:t xml:space="preserve"> (durch Lukas Schendlinger)</w:t>
       </w:r>
     </w:p>
-    <w:p xmlns:wp14="http://schemas.microsoft.com/office/word/2010/wordml" wp14:textId="77777777">
+    <w:p>
       <w:r>
         <w:t>Die Besprechung wurde noch nicht durchgeführt</w:t>
       </w:r>
@@ -427,7 +421,7 @@
         <w:t xml:space="preserve"> und zusätzlich mit Mag. Gabriele Haas abgeklärt werden.</w:t>
       </w:r>
     </w:p>
-    <w:p xmlns:wp14="http://schemas.microsoft.com/office/word/2010/wordml" wp14:textId="77777777">
+    <w:p>
       <w:pPr>
         <w:rPr>
           <w:b/>
@@ -443,24 +437,10 @@
         <w:rPr>
           <w:b/>
         </w:rPr>
-        <w:t xml:space="preserve"> (durch Nico </w:t>
-      </w:r>
-      <w:proofErr w:type="spellStart"/>
-      <w:r>
-        <w:rPr>
-          <w:b/>
-        </w:rPr>
-        <w:t>Srnka</w:t>
-      </w:r>
-      <w:proofErr w:type="spellEnd"/>
-      <w:r>
-        <w:rPr>
-          <w:b/>
-        </w:rPr>
-        <w:t>)</w:t>
-      </w:r>
-    </w:p>
-    <w:p xmlns:wp14="http://schemas.microsoft.com/office/word/2010/wordml" wp14:textId="77777777">
+        <w:t xml:space="preserve"> (durch Nico Srnka)</w:t>
+      </w:r>
+    </w:p>
+    <w:p>
       <w:r>
         <w:t>Es wurde besprochen, dass die Webseite fertig und für den Auftraggeber zur Schau gestellt wird. Dies soll in der ersten Oktoberwoche geschehen. Ebenfalls wurde das FAQ besprochen, welches Daten aus der Datenbank laden soll und einfach</w:t>
       </w:r>
@@ -477,7 +457,7 @@
         <w:t>ermöglichen soll. Also kein statisches FAQ.</w:t>
       </w:r>
     </w:p>
-    <w:p xmlns:wp14="http://schemas.microsoft.com/office/word/2010/wordml" wp14:textId="77777777">
+    <w:p>
       <w:pPr>
         <w:rPr>
           <w:b/>
@@ -490,24 +470,24 @@
         <w:t>Erstellung eines Mockups für das Webinterface und Implementierung davon (durch Tobias Krukenfellner)</w:t>
       </w:r>
     </w:p>
-    <w:p xmlns:wp14="http://schemas.microsoft.com/office/word/2010/wordml" wp14:textId="77777777">
+    <w:p>
       <w:r>
         <w:t>Bisher wurden für das Webinterface (alle Reiter) mittels eines Mockups grafisch umgesetzt. Danach wurde als erstes die Umfrageauswertung (aufgrund von Zusammenarbeit mit Lukas) als erster Teil implementiert. Aufgrund der begrenzten Zeit wird die Umfrageauswertung in der nächsten Besprechung noch genauer unter die Lupe genommen.</w:t>
       </w:r>
     </w:p>
-    <w:p xmlns:wp14="http://schemas.microsoft.com/office/word/2010/wordml" wp14:textId="77777777">
+    <w:p>
       <w:r>
         <w:t>Außerdem wurde kurz besprochen, welche Anforderungen für die (momentan dürftig implementierte) Umfrageerstellung vorliegen.</w:t>
       </w:r>
     </w:p>
-    <w:p xmlns:wp14="http://schemas.microsoft.com/office/word/2010/wordml" wp14:textId="77777777">
-      <w:pPr>
-        <w:rPr>
-          <w:b/>
-        </w:rPr>
-      </w:pPr>
-    </w:p>
-    <w:p xmlns:wp14="http://schemas.microsoft.com/office/word/2010/wordml" wp14:textId="77777777">
+    <w:p>
+      <w:pPr>
+        <w:rPr>
+          <w:b/>
+        </w:rPr>
+      </w:pPr>
+    </w:p>
+    <w:p>
       <w:pPr>
         <w:pStyle w:val="berschrift2"/>
       </w:pPr>
@@ -515,7 +495,7 @@
         <w:t>Nächster Termin und zu erledigende Dinge</w:t>
       </w:r>
     </w:p>
-    <w:p xmlns:wp14="http://schemas.microsoft.com/office/word/2010/wordml" wp14:textId="77777777">
+    <w:p>
       <w:pPr>
         <w:rPr>
           <w:b/>
@@ -528,12 +508,12 @@
         <w:t>Nächster Termin</w:t>
       </w:r>
     </w:p>
-    <w:p xmlns:wp14="http://schemas.microsoft.com/office/word/2010/wordml" wp14:textId="77777777">
+    <w:p>
       <w:r>
         <w:t xml:space="preserve">Der nächste Termin zwischen Projektteam und Projektbetreuer wird am 25. September 2018 erfolgen. </w:t>
       </w:r>
     </w:p>
-    <w:p xmlns:wp14="http://schemas.microsoft.com/office/word/2010/wordml" wp14:textId="77777777">
+    <w:p>
       <w:pPr>
         <w:rPr>
           <w:b/>
@@ -570,7 +550,7 @@
         <w:t>:</w:t>
       </w:r>
     </w:p>
-    <w:p xmlns:wp14="http://schemas.microsoft.com/office/word/2010/wordml" wp14:textId="77777777">
+    <w:p>
       <w:pPr>
         <w:pStyle w:val="Listenabsatz"/>
         <w:numPr>
@@ -591,7 +571,7 @@
         <w:t xml:space="preserve"> (Weber)</w:t>
       </w:r>
     </w:p>
-    <w:p xmlns:wp14="http://schemas.microsoft.com/office/word/2010/wordml" wp14:textId="77777777">
+    <w:p>
       <w:pPr>
         <w:pStyle w:val="Listenabsatz"/>
         <w:numPr>
@@ -614,7 +594,7 @@
         <w:t xml:space="preserve"> (Weber)</w:t>
       </w:r>
     </w:p>
-    <w:p xmlns:wp14="http://schemas.microsoft.com/office/word/2010/wordml" wp14:textId="77777777">
+    <w:p>
       <w:pPr>
         <w:pStyle w:val="Listenabsatz"/>
         <w:numPr>
@@ -641,7 +621,7 @@
         <w:t>)</w:t>
       </w:r>
     </w:p>
-    <w:p xmlns:wp14="http://schemas.microsoft.com/office/word/2010/wordml" wp14:textId="77777777">
+    <w:p>
       <w:pPr>
         <w:pStyle w:val="Listenabsatz"/>
         <w:numPr>
@@ -653,7 +633,7 @@
         <w:t>Daten für die Umfrage sollen via API abgefragt werden (Weber, Schendlinger)</w:t>
       </w:r>
     </w:p>
-    <w:p xmlns:wp14="http://schemas.microsoft.com/office/word/2010/wordml" wp14:textId="77777777">
+    <w:p>
       <w:pPr>
         <w:pStyle w:val="Listenabsatz"/>
         <w:numPr>
@@ -668,7 +648,7 @@
         <w:t>Schendlinger)</w:t>
       </w:r>
     </w:p>
-    <w:p xmlns:wp14="http://schemas.microsoft.com/office/word/2010/wordml" wp14:textId="77777777">
+    <w:p>
       <w:pPr>
         <w:pStyle w:val="Listenabsatz"/>
         <w:numPr>
@@ -677,18 +657,10 @@
         </w:numPr>
       </w:pPr>
       <w:r>
-        <w:t>Fertigstellung der Webseite (</w:t>
-      </w:r>
-      <w:proofErr w:type="spellStart"/>
-      <w:r>
-        <w:t>Srnka</w:t>
-      </w:r>
-      <w:proofErr w:type="spellEnd"/>
-      <w:r>
-        <w:t>)</w:t>
-      </w:r>
-    </w:p>
-    <w:p xmlns:wp14="http://schemas.microsoft.com/office/word/2010/wordml" wp14:textId="77777777">
+        <w:t>Fertigstellung der Webseite (Srnka)</w:t>
+      </w:r>
+    </w:p>
+    <w:p>
       <w:pPr>
         <w:pStyle w:val="Listenabsatz"/>
         <w:numPr>
@@ -697,18 +669,10 @@
         </w:numPr>
       </w:pPr>
       <w:r>
-        <w:t>Vorstellung der Webseite für den Auftraggeber (</w:t>
-      </w:r>
-      <w:proofErr w:type="spellStart"/>
-      <w:r>
-        <w:t>Srnka</w:t>
-      </w:r>
-      <w:proofErr w:type="spellEnd"/>
-      <w:r>
-        <w:t>)</w:t>
-      </w:r>
-    </w:p>
-    <w:p xmlns:wp14="http://schemas.microsoft.com/office/word/2010/wordml" wp14:textId="77777777">
+        <w:t>Vorstellung der Webseite für den Auftraggeber (Srnka)</w:t>
+      </w:r>
+    </w:p>
+    <w:p>
       <w:pPr>
         <w:pStyle w:val="Listenabsatz"/>
         <w:numPr>
@@ -720,83 +684,55 @@
         <w:t>Fertigstellen der Umfrageauswertung (Krukenfellner)</w:t>
       </w:r>
     </w:p>
-    <w:p xmlns:wp14="http://schemas.microsoft.com/office/word/2010/wordml" wp14:textId="77777777">
+    <w:p>
       <w:pPr>
         <w:pStyle w:val="Listenabsatz"/>
         <w:numPr>
           <w:ilvl w:val="0"/>
           <w:numId w:val="3"/>
         </w:numPr>
-        <w:rPr/>
-      </w:pPr>
-      <w:r>
-        <w:rPr/>
+      </w:pPr>
+      <w:r>
         <w:t>Implementieren der Umfrageerstellung (Krukenfellner)</w:t>
       </w:r>
     </w:p>
-    <w:p xmlns:wp14="http://schemas.microsoft.com/office/word/2010/wordml" wp14:noSpellErr="1" wp14:textId="6E778117">
-      <w:pPr>
-        <w:pStyle w:val="Standard"/>
-      </w:pPr>
-      <w:bookmarkStart w:name="_GoBack" w:id="0"/>
-      <w:bookmarkEnd w:id="0"/>
-    </w:p>
-    <w:p xmlns:wp14="http://schemas.microsoft.com/office/word/2010/wordml" wp14:noSpellErr="1" wp14:textId="514B7B88">
-      <w:pPr>
-        <w:pStyle w:val="Standard"/>
-      </w:pPr>
-    </w:p>
-    <w:p xmlns:wp14="http://schemas.microsoft.com/office/word/2010/wordml" wp14:noSpellErr="1" wp14:textId="4B411D79">
-      <w:pPr>
-        <w:pStyle w:val="Standard"/>
-      </w:pPr>
-    </w:p>
-    <w:p xmlns:wp14="http://schemas.microsoft.com/office/word/2010/wordml" wp14:noSpellErr="1" wp14:textId="11E03D35">
-      <w:pPr>
-        <w:pStyle w:val="Standard"/>
-      </w:pPr>
-    </w:p>
-    <w:p xmlns:wp14="http://schemas.microsoft.com/office/word/2010/wordml" wp14:noSpellErr="1" wp14:textId="37ABFED3">
-      <w:pPr>
-        <w:pStyle w:val="Standard"/>
-        <w:jc w:val="left"/>
+    <w:p/>
+    <w:p/>
+    <w:p/>
+    <w:p/>
+    <w:p>
+      <w:pPr>
         <w:rPr>
           <w:u w:val="single"/>
         </w:rPr>
       </w:pPr>
       <w:r>
-        <w:rPr>
-          <w:u w:val="none"/>
-        </w:rPr>
-        <w:t>Jürgen Weber:</w:t>
-      </w:r>
-      <w:r>
-        <w:rPr>
-          <w:u w:val="none"/>
-        </w:rPr>
-        <w:t xml:space="preserve">      </w:t>
-      </w:r>
-      <w:r>
+        <w:t xml:space="preserve">Jürgen Weber:      </w:t>
+      </w:r>
+      <w:r>
+        <w:rPr>
+          <w:noProof/>
+        </w:rPr>
         <w:drawing>
-          <wp:inline xmlns:wp14="http://schemas.microsoft.com/office/word/2010/wordprocessingDrawing" wp14:editId="59E5ACB4" wp14:anchorId="62DD9057">
+          <wp:inline distT="0" distB="0" distL="0" distR="0" wp14:anchorId="62DD9057" wp14:editId="59E5ACB4">
             <wp:extent cx="541008" cy="313953"/>
             <wp:effectExtent l="0" t="0" r="0" b="0"/>
-            <wp:docPr id="526912121" name="picture" title=""/>
+            <wp:docPr id="526912121" name="picture"/>
             <wp:cNvGraphicFramePr>
-              <a:graphicFrameLocks noChangeAspect="1"/>
+              <a:graphicFrameLocks xmlns:a="http://schemas.openxmlformats.org/drawingml/2006/main" noChangeAspect="1"/>
             </wp:cNvGraphicFramePr>
-            <a:graphic>
+            <a:graphic xmlns:a="http://schemas.openxmlformats.org/drawingml/2006/main">
               <a:graphicData uri="http://schemas.openxmlformats.org/drawingml/2006/picture">
-                <pic:pic>
+                <pic:pic xmlns:pic="http://schemas.openxmlformats.org/drawingml/2006/picture">
                   <pic:nvPicPr>
                     <pic:cNvPr id="0" name="picture"/>
                     <pic:cNvPicPr/>
                   </pic:nvPicPr>
                   <pic:blipFill>
-                    <a:blip r:embed="Rab8926f79a58484d">
+                    <a:blip r:embed="rId7" cstate="print">
                       <a:extLst>
-                        <a:ext xmlns:a="http://schemas.openxmlformats.org/drawingml/2006/main" uri="{28A0092B-C50C-407E-A947-70E740481C1C}">
-                          <a14:useLocalDpi val="0"/>
+                        <a:ext uri="{28A0092B-C50C-407E-A947-70E740481C1C}">
+                          <a14:useLocalDpi xmlns:a14="http://schemas.microsoft.com/office/drawing/2010/main" val="0"/>
                         </a:ext>
                       </a:extLst>
                     </a:blip>
@@ -820,60 +756,48 @@
         </w:drawing>
       </w:r>
     </w:p>
-    <w:p xmlns:wp14="http://schemas.microsoft.com/office/word/2010/wordml" wp14:textId="360D3574">
-      <w:pPr>
-        <w:pStyle w:val="Standard"/>
-        <w:jc w:val="left"/>
-      </w:pPr>
-      <w:r>
-        <w:rPr/>
-        <w:t xml:space="preserve">Lukas </w:t>
-      </w:r>
-      <w:proofErr w:type="spellStart"/>
-      <w:r>
-        <w:rPr/>
-        <w:t>Schendlinger</w:t>
-      </w:r>
-      <w:proofErr w:type="spellEnd"/>
-      <w:r>
-        <w:rPr/>
-        <w:t xml:space="preserve">: </w:t>
-      </w:r>
-      <w:r>
+    <w:p>
+      <w:r>
+        <w:t xml:space="preserve">Lukas Schendlinger: </w:t>
+      </w:r>
+      <w:r>
+        <w:rPr>
+          <w:noProof/>
+        </w:rPr>
         <w:drawing>
-          <wp:inline xmlns:wp14="http://schemas.microsoft.com/office/word/2010/wordprocessingDrawing" wp14:editId="7295C78A" wp14:anchorId="5BCCAD2A">
+          <wp:inline distT="0" distB="0" distL="0" distR="0" wp14:anchorId="5BCCAD2A" wp14:editId="7295C78A">
             <wp:extent cx="1580972" cy="295278"/>
             <wp:effectExtent l="0" t="0" r="0" b="0"/>
-            <wp:docPr id="140974302" name="picture" title=""/>
+            <wp:docPr id="140974302" name="picture"/>
             <wp:cNvGraphicFramePr>
-              <a:graphicFrameLocks noChangeAspect="1"/>
+              <a:graphicFrameLocks xmlns:a="http://schemas.openxmlformats.org/drawingml/2006/main" noChangeAspect="1"/>
             </wp:cNvGraphicFramePr>
-            <a:graphic>
+            <a:graphic xmlns:a="http://schemas.openxmlformats.org/drawingml/2006/main">
               <a:graphicData uri="http://schemas.openxmlformats.org/drawingml/2006/picture">
-                <pic:pic>
+                <pic:pic xmlns:pic="http://schemas.openxmlformats.org/drawingml/2006/picture">
                   <pic:nvPicPr>
                     <pic:cNvPr id="0" name="picture"/>
                     <pic:cNvPicPr/>
                   </pic:nvPicPr>
                   <pic:blipFill>
-                    <a:blip r:embed="R9063848f7342483d">
+                    <a:blip r:embed="rId8" cstate="print">
                       <a:extLst>
-                        <a:ext xmlns:a="http://schemas.openxmlformats.org/drawingml/2006/main" uri="{28A0092B-C50C-407E-A947-70E740481C1C}">
-                          <a14:useLocalDpi val="0"/>
+                        <a:ext uri="{28A0092B-C50C-407E-A947-70E740481C1C}">
+                          <a14:useLocalDpi xmlns:a14="http://schemas.microsoft.com/office/drawing/2010/main" val="0"/>
                         </a:ext>
                       </a:extLst>
                     </a:blip>
-                    <a:srcRect l="0" t="0" r="0" b="13888"/>
+                    <a:srcRect b="13888"/>
                     <a:stretch>
                       <a:fillRect/>
                     </a:stretch>
                   </pic:blipFill>
-                  <pic:spPr xmlns:pic="http://schemas.openxmlformats.org/drawingml/2006/picture">
-                    <a:xfrm xmlns:a="http://schemas.openxmlformats.org/drawingml/2006/main" rot="0" flipH="0" flipV="0">
+                  <pic:spPr>
+                    <a:xfrm>
                       <a:off x="0" y="0"/>
                       <a:ext cx="1580972" cy="295278"/>
                     </a:xfrm>
-                    <a:prstGeom xmlns:a="http://schemas.openxmlformats.org/drawingml/2006/main" prst="rect">
+                    <a:prstGeom prst="rect">
                       <a:avLst/>
                     </a:prstGeom>
                   </pic:spPr>
@@ -884,50 +808,37 @@
         </w:drawing>
       </w:r>
       <w:r>
-        <w:rPr/>
         <w:t xml:space="preserve"> </w:t>
       </w:r>
     </w:p>
-    <w:p xmlns:wp14="http://schemas.microsoft.com/office/word/2010/wordml" wp14:textId="0101144A">
-      <w:pPr>
-        <w:pStyle w:val="Standard"/>
-        <w:jc w:val="left"/>
-      </w:pPr>
-      <w:r>
-        <w:rPr/>
-        <w:t xml:space="preserve">Nico </w:t>
-      </w:r>
-      <w:proofErr w:type="spellStart"/>
-      <w:r>
-        <w:rPr/>
-        <w:t>Srnka</w:t>
-      </w:r>
-      <w:proofErr w:type="spellEnd"/>
-      <w:r>
-        <w:rPr/>
-        <w:t xml:space="preserve">:                 </w:t>
-      </w:r>
-      <w:r>
+    <w:p>
+      <w:r>
+        <w:t xml:space="preserve">Nico Srnka:                 </w:t>
+      </w:r>
+      <w:r>
+        <w:rPr>
+          <w:noProof/>
+        </w:rPr>
         <w:drawing>
-          <wp:inline xmlns:wp14="http://schemas.microsoft.com/office/word/2010/wordprocessingDrawing" wp14:editId="2BAA43D8" wp14:anchorId="052C0035">
+          <wp:inline distT="0" distB="0" distL="0" distR="0" wp14:anchorId="052C0035" wp14:editId="2BAA43D8">
             <wp:extent cx="1204104" cy="240821"/>
             <wp:effectExtent l="0" t="0" r="0" b="0"/>
-            <wp:docPr id="1453775793" name="picture" title=""/>
+            <wp:docPr id="1453775793" name="picture"/>
             <wp:cNvGraphicFramePr>
-              <a:graphicFrameLocks noChangeAspect="1"/>
+              <a:graphicFrameLocks xmlns:a="http://schemas.openxmlformats.org/drawingml/2006/main" noChangeAspect="1"/>
             </wp:cNvGraphicFramePr>
-            <a:graphic>
+            <a:graphic xmlns:a="http://schemas.openxmlformats.org/drawingml/2006/main">
               <a:graphicData uri="http://schemas.openxmlformats.org/drawingml/2006/picture">
-                <pic:pic>
+                <pic:pic xmlns:pic="http://schemas.openxmlformats.org/drawingml/2006/picture">
                   <pic:nvPicPr>
                     <pic:cNvPr id="0" name="picture"/>
                     <pic:cNvPicPr/>
                   </pic:nvPicPr>
                   <pic:blipFill>
-                    <a:blip r:embed="R5553a4d4e17e4201">
+                    <a:blip r:embed="rId9" cstate="print">
                       <a:extLst>
-                        <a:ext xmlns:a="http://schemas.openxmlformats.org/drawingml/2006/main" uri="{28A0092B-C50C-407E-A947-70E740481C1C}">
-                          <a14:useLocalDpi val="0"/>
+                        <a:ext uri="{28A0092B-C50C-407E-A947-70E740481C1C}">
+                          <a14:useLocalDpi xmlns:a14="http://schemas.microsoft.com/office/drawing/2010/main" val="0"/>
                         </a:ext>
                       </a:extLst>
                     </a:blip>
@@ -952,44 +863,33 @@
       </w:r>
     </w:p>
     <w:p>
-      <w:pPr>
-        <w:pStyle w:val="Standard"/>
-      </w:pPr>
-      <w:r>
-        <w:rPr/>
-        <w:t xml:space="preserve">Tobias </w:t>
-      </w:r>
-      <w:proofErr w:type="spellStart"/>
-      <w:r>
-        <w:rPr/>
-        <w:t>Krukenfellner</w:t>
-      </w:r>
-      <w:proofErr w:type="spellEnd"/>
-      <w:r>
-        <w:rPr/>
-        <w:t xml:space="preserve">: </w:t>
-      </w:r>
-      <w:r>
+      <w:r>
+        <w:t xml:space="preserve">Tobias Krukenfellner: </w:t>
+      </w:r>
+      <w:r>
+        <w:rPr>
+          <w:noProof/>
+        </w:rPr>
         <w:drawing>
-          <wp:inline wp14:editId="458A567F" wp14:anchorId="7B308BDD">
+          <wp:inline distT="0" distB="0" distL="0" distR="0" wp14:anchorId="7B308BDD" wp14:editId="458A567F">
             <wp:extent cx="1073624" cy="304800"/>
             <wp:effectExtent l="0" t="0" r="0" b="0"/>
-            <wp:docPr id="1882062529" name="picture" title=""/>
+            <wp:docPr id="1882062529" name="picture"/>
             <wp:cNvGraphicFramePr>
-              <a:graphicFrameLocks noChangeAspect="1"/>
+              <a:graphicFrameLocks xmlns:a="http://schemas.openxmlformats.org/drawingml/2006/main" noChangeAspect="1"/>
             </wp:cNvGraphicFramePr>
-            <a:graphic>
+            <a:graphic xmlns:a="http://schemas.openxmlformats.org/drawingml/2006/main">
               <a:graphicData uri="http://schemas.openxmlformats.org/drawingml/2006/picture">
-                <pic:pic>
+                <pic:pic xmlns:pic="http://schemas.openxmlformats.org/drawingml/2006/picture">
                   <pic:nvPicPr>
                     <pic:cNvPr id="0" name="picture"/>
                     <pic:cNvPicPr/>
                   </pic:nvPicPr>
                   <pic:blipFill>
-                    <a:blip r:embed="R85ddffc616994897">
+                    <a:blip r:embed="rId10" cstate="print">
                       <a:extLst>
-                        <a:ext xmlns:a="http://schemas.openxmlformats.org/drawingml/2006/main" uri="{28A0092B-C50C-407E-A947-70E740481C1C}">
-                          <a14:useLocalDpi val="0"/>
+                        <a:ext uri="{28A0092B-C50C-407E-A947-70E740481C1C}">
+                          <a14:useLocalDpi xmlns:a14="http://schemas.microsoft.com/office/drawing/2010/main" val="0"/>
                         </a:ext>
                       </a:extLst>
                     </a:blip>
@@ -1014,27 +914,19 @@
       </w:r>
     </w:p>
     <w:p>
-      <w:pPr>
-        <w:pStyle w:val="Standard"/>
-      </w:pPr>
-      <w:r>
-        <w:rPr/>
+      <w:r>
         <w:t xml:space="preserve">  </w:t>
       </w:r>
     </w:p>
-    <w:p w14:noSpellErr="1">
-      <w:pPr>
-        <w:pStyle w:val="Standard"/>
-      </w:pPr>
-      <w:r>
-        <w:rPr/>
+    <w:p>
+      <w:r>
         <w:t xml:space="preserve">Mag. Markus Reis: </w:t>
       </w:r>
     </w:p>
     <w:sectPr>
-      <w:headerReference w:type="default" r:id="rId12"/>
-      <w:footerReference w:type="default" r:id="rId13"/>
-      <w:pgSz w:w="11906" w:h="16838" w:orient="portrait"/>
+      <w:headerReference w:type="default" r:id="rId11"/>
+      <w:footerReference w:type="default" r:id="rId12"/>
+      <w:pgSz w:w="11906" w:h="16838"/>
       <w:pgMar w:top="1417" w:right="1417" w:bottom="1134" w:left="1417" w:header="708" w:footer="708" w:gutter="0"/>
       <w:cols w:space="708"/>
       <w:docGrid w:linePitch="360"/>
@@ -1046,7 +938,7 @@
 <file path=word/endnotes.xml><?xml version="1.0" encoding="utf-8"?>
 <w:endnotes xmlns:wpc="http://schemas.microsoft.com/office/word/2010/wordprocessingCanvas" xmlns:cx="http://schemas.microsoft.com/office/drawing/2014/chartex" xmlns:cx1="http://schemas.microsoft.com/office/drawing/2015/9/8/chartex" xmlns:cx2="http://schemas.microsoft.com/office/drawing/2015/10/21/chartex" xmlns:cx3="http://schemas.microsoft.com/office/drawing/2016/5/9/chartex" xmlns:cx4="http://schemas.microsoft.com/office/drawing/2016/5/10/chartex" xmlns:cx5="http://schemas.microsoft.com/office/drawing/2016/5/11/chartex" xmlns:cx6="http://schemas.microsoft.com/office/drawing/2016/5/12/chartex" xmlns:cx7="http://schemas.microsoft.com/office/drawing/2016/5/13/chartex" xmlns:cx8="http://schemas.microsoft.com/office/drawing/2016/5/14/chartex" xmlns:mc="http://schemas.openxmlformats.org/markup-compatibility/2006" xmlns:aink="http://schemas.microsoft.com/office/drawing/2016/ink" xmlns:am3d="http://schemas.microsoft.com/office/drawing/2017/model3d" xmlns:o="urn:schemas-microsoft-com:office:office" xmlns:r="http://schemas.openxmlformats.org/officeDocument/2006/relationships" xmlns:m="http://schemas.openxmlformats.org/officeDocument/2006/math" xmlns:v="urn:schemas-microsoft-com:vml" xmlns:wp14="http://schemas.microsoft.com/office/word/2010/wordprocessingDrawing" xmlns:wp="http://schemas.openxmlformats.org/drawingml/2006/wordprocessingDrawing" xmlns:w10="urn:schemas-microsoft-com:office:word" xmlns:w="http://schemas.openxmlformats.org/wordprocessingml/2006/main" xmlns:w14="http://schemas.microsoft.com/office/word/2010/wordml" xmlns:w15="http://schemas.microsoft.com/office/word/2012/wordml" xmlns:w16cid="http://schemas.microsoft.com/office/word/2016/wordml/cid" xmlns:w16se="http://schemas.microsoft.com/office/word/2015/wordml/symex" xmlns:wpg="http://schemas.microsoft.com/office/word/2010/wordprocessingGroup" xmlns:wpi="http://schemas.microsoft.com/office/word/2010/wordprocessingInk" xmlns:wne="http://schemas.microsoft.com/office/word/2006/wordml" xmlns:wps="http://schemas.microsoft.com/office/word/2010/wordprocessingShape" mc:Ignorable="w14 w15 w16se w16cid wp14">
   <w:endnote w:type="separator" w:id="-1">
-    <w:p xmlns:wp14="http://schemas.microsoft.com/office/word/2010/wordml" wp14:textId="77777777">
+    <w:p>
       <w:pPr>
         <w:spacing w:after="0" w:line="240" w:lineRule="auto"/>
       </w:pPr>
@@ -1056,7 +948,7 @@
     </w:p>
   </w:endnote>
   <w:endnote w:type="continuationSeparator" w:id="0">
-    <w:p xmlns:wp14="http://schemas.microsoft.com/office/word/2010/wordml" wp14:textId="77777777">
+    <w:p>
       <w:pPr>
         <w:spacing w:after="0" w:line="240" w:lineRule="auto"/>
       </w:pPr>
@@ -1070,11 +962,11 @@
 
 <file path=word/footer1.xml><?xml version="1.0" encoding="utf-8"?>
 <w:ftr xmlns:wpc="http://schemas.microsoft.com/office/word/2010/wordprocessingCanvas" xmlns:cx="http://schemas.microsoft.com/office/drawing/2014/chartex" xmlns:cx1="http://schemas.microsoft.com/office/drawing/2015/9/8/chartex" xmlns:cx2="http://schemas.microsoft.com/office/drawing/2015/10/21/chartex" xmlns:cx3="http://schemas.microsoft.com/office/drawing/2016/5/9/chartex" xmlns:cx4="http://schemas.microsoft.com/office/drawing/2016/5/10/chartex" xmlns:cx5="http://schemas.microsoft.com/office/drawing/2016/5/11/chartex" xmlns:cx6="http://schemas.microsoft.com/office/drawing/2016/5/12/chartex" xmlns:cx7="http://schemas.microsoft.com/office/drawing/2016/5/13/chartex" xmlns:cx8="http://schemas.microsoft.com/office/drawing/2016/5/14/chartex" xmlns:mc="http://schemas.openxmlformats.org/markup-compatibility/2006" xmlns:aink="http://schemas.microsoft.com/office/drawing/2016/ink" xmlns:am3d="http://schemas.microsoft.com/office/drawing/2017/model3d" xmlns:o="urn:schemas-microsoft-com:office:office" xmlns:r="http://schemas.openxmlformats.org/officeDocument/2006/relationships" xmlns:m="http://schemas.openxmlformats.org/officeDocument/2006/math" xmlns:v="urn:schemas-microsoft-com:vml" xmlns:wp14="http://schemas.microsoft.com/office/word/2010/wordprocessingDrawing" xmlns:wp="http://schemas.openxmlformats.org/drawingml/2006/wordprocessingDrawing" xmlns:w10="urn:schemas-microsoft-com:office:word" xmlns:w="http://schemas.openxmlformats.org/wordprocessingml/2006/main" xmlns:w14="http://schemas.microsoft.com/office/word/2010/wordml" xmlns:w15="http://schemas.microsoft.com/office/word/2012/wordml" xmlns:w16cid="http://schemas.microsoft.com/office/word/2016/wordml/cid" xmlns:w16se="http://schemas.microsoft.com/office/word/2015/wordml/symex" xmlns:wpg="http://schemas.microsoft.com/office/word/2010/wordprocessingGroup" xmlns:wpi="http://schemas.microsoft.com/office/word/2010/wordprocessingInk" xmlns:wne="http://schemas.microsoft.com/office/word/2006/wordml" xmlns:wps="http://schemas.microsoft.com/office/word/2010/wordprocessingShape" mc:Ignorable="w14 w15 w16se w16cid wp14">
-  <w:p xmlns:wp14="http://schemas.microsoft.com/office/word/2010/wordml" wp14:textId="77777777">
+  <w:p>
     <w:pPr>
       <w:pStyle w:val="Fuzeile"/>
       <w:pBdr>
-        <w:top w:val="single" w:color="auto" w:sz="4" w:space="1"/>
+        <w:top w:val="single" w:sz="4" w:space="1" w:color="auto"/>
       </w:pBdr>
       <w:rPr>
         <w:sz w:val="20"/>
@@ -1160,12 +1052,6 @@
         <w:szCs w:val="20"/>
       </w:rPr>
       <w:tab/>
-    </w:r>
-    <w:r>
-      <w:rPr>
-        <w:sz w:val="20"/>
-        <w:szCs w:val="20"/>
-      </w:rPr>
       <w:t xml:space="preserve">Seite </w:t>
     </w:r>
     <w:r>
@@ -1264,7 +1150,7 @@
 <file path=word/footnotes.xml><?xml version="1.0" encoding="utf-8"?>
 <w:footnotes xmlns:wpc="http://schemas.microsoft.com/office/word/2010/wordprocessingCanvas" xmlns:cx="http://schemas.microsoft.com/office/drawing/2014/chartex" xmlns:cx1="http://schemas.microsoft.com/office/drawing/2015/9/8/chartex" xmlns:cx2="http://schemas.microsoft.com/office/drawing/2015/10/21/chartex" xmlns:cx3="http://schemas.microsoft.com/office/drawing/2016/5/9/chartex" xmlns:cx4="http://schemas.microsoft.com/office/drawing/2016/5/10/chartex" xmlns:cx5="http://schemas.microsoft.com/office/drawing/2016/5/11/chartex" xmlns:cx6="http://schemas.microsoft.com/office/drawing/2016/5/12/chartex" xmlns:cx7="http://schemas.microsoft.com/office/drawing/2016/5/13/chartex" xmlns:cx8="http://schemas.microsoft.com/office/drawing/2016/5/14/chartex" xmlns:mc="http://schemas.openxmlformats.org/markup-compatibility/2006" xmlns:aink="http://schemas.microsoft.com/office/drawing/2016/ink" xmlns:am3d="http://schemas.microsoft.com/office/drawing/2017/model3d" xmlns:o="urn:schemas-microsoft-com:office:office" xmlns:r="http://schemas.openxmlformats.org/officeDocument/2006/relationships" xmlns:m="http://schemas.openxmlformats.org/officeDocument/2006/math" xmlns:v="urn:schemas-microsoft-com:vml" xmlns:wp14="http://schemas.microsoft.com/office/word/2010/wordprocessingDrawing" xmlns:wp="http://schemas.openxmlformats.org/drawingml/2006/wordprocessingDrawing" xmlns:w10="urn:schemas-microsoft-com:office:word" xmlns:w="http://schemas.openxmlformats.org/wordprocessingml/2006/main" xmlns:w14="http://schemas.microsoft.com/office/word/2010/wordml" xmlns:w15="http://schemas.microsoft.com/office/word/2012/wordml" xmlns:w16cid="http://schemas.microsoft.com/office/word/2016/wordml/cid" xmlns:w16se="http://schemas.microsoft.com/office/word/2015/wordml/symex" xmlns:wpg="http://schemas.microsoft.com/office/word/2010/wordprocessingGroup" xmlns:wpi="http://schemas.microsoft.com/office/word/2010/wordprocessingInk" xmlns:wne="http://schemas.microsoft.com/office/word/2006/wordml" xmlns:wps="http://schemas.microsoft.com/office/word/2010/wordprocessingShape" mc:Ignorable="w14 w15 w16se w16cid wp14">
   <w:footnote w:type="separator" w:id="-1">
-    <w:p xmlns:wp14="http://schemas.microsoft.com/office/word/2010/wordml" wp14:textId="77777777">
+    <w:p>
       <w:pPr>
         <w:spacing w:after="0" w:line="240" w:lineRule="auto"/>
       </w:pPr>
@@ -1274,7 +1160,7 @@
     </w:p>
   </w:footnote>
   <w:footnote w:type="continuationSeparator" w:id="0">
-    <w:p xmlns:wp14="http://schemas.microsoft.com/office/word/2010/wordml" wp14:textId="77777777">
+    <w:p>
       <w:pPr>
         <w:spacing w:after="0" w:line="240" w:lineRule="auto"/>
       </w:pPr>
@@ -1288,11 +1174,11 @@
 
 <file path=word/header1.xml><?xml version="1.0" encoding="utf-8"?>
 <w:hdr xmlns:wpc="http://schemas.microsoft.com/office/word/2010/wordprocessingCanvas" xmlns:cx="http://schemas.microsoft.com/office/drawing/2014/chartex" xmlns:cx1="http://schemas.microsoft.com/office/drawing/2015/9/8/chartex" xmlns:cx2="http://schemas.microsoft.com/office/drawing/2015/10/21/chartex" xmlns:cx3="http://schemas.microsoft.com/office/drawing/2016/5/9/chartex" xmlns:cx4="http://schemas.microsoft.com/office/drawing/2016/5/10/chartex" xmlns:cx5="http://schemas.microsoft.com/office/drawing/2016/5/11/chartex" xmlns:cx6="http://schemas.microsoft.com/office/drawing/2016/5/12/chartex" xmlns:cx7="http://schemas.microsoft.com/office/drawing/2016/5/13/chartex" xmlns:cx8="http://schemas.microsoft.com/office/drawing/2016/5/14/chartex" xmlns:mc="http://schemas.openxmlformats.org/markup-compatibility/2006" xmlns:aink="http://schemas.microsoft.com/office/drawing/2016/ink" xmlns:am3d="http://schemas.microsoft.com/office/drawing/2017/model3d" xmlns:o="urn:schemas-microsoft-com:office:office" xmlns:r="http://schemas.openxmlformats.org/officeDocument/2006/relationships" xmlns:m="http://schemas.openxmlformats.org/officeDocument/2006/math" xmlns:v="urn:schemas-microsoft-com:vml" xmlns:wp14="http://schemas.microsoft.com/office/word/2010/wordprocessingDrawing" xmlns:wp="http://schemas.openxmlformats.org/drawingml/2006/wordprocessingDrawing" xmlns:w10="urn:schemas-microsoft-com:office:word" xmlns:w="http://schemas.openxmlformats.org/wordprocessingml/2006/main" xmlns:w14="http://schemas.microsoft.com/office/word/2010/wordml" xmlns:w15="http://schemas.microsoft.com/office/word/2012/wordml" xmlns:w16cid="http://schemas.microsoft.com/office/word/2016/wordml/cid" xmlns:w16se="http://schemas.microsoft.com/office/word/2015/wordml/symex" xmlns:wpg="http://schemas.microsoft.com/office/word/2010/wordprocessingGroup" xmlns:wpi="http://schemas.microsoft.com/office/word/2010/wordprocessingInk" xmlns:wne="http://schemas.microsoft.com/office/word/2006/wordml" xmlns:wps="http://schemas.microsoft.com/office/word/2010/wordprocessingShape" mc:Ignorable="w14 w15 w16se w16cid wp14">
-  <w:p xmlns:wp14="http://schemas.microsoft.com/office/word/2010/wordml" wp14:textId="77777777">
+  <w:p>
     <w:pPr>
       <w:pStyle w:val="Kopfzeile"/>
       <w:pBdr>
-        <w:bottom w:val="single" w:color="auto" w:sz="4" w:space="1"/>
+        <w:bottom w:val="single" w:sz="4" w:space="1" w:color="auto"/>
       </w:pBdr>
       <w:tabs>
         <w:tab w:val="clear" w:pos="4536"/>
@@ -1352,7 +1238,7 @@
         <w:sz w:val="20"/>
         <w:szCs w:val="20"/>
       </w:rPr>
-      <w:t>2018-09-28</w:t>
+      <w:t>2018-10-23</w:t>
     </w:r>
     <w:r>
       <w:rPr>
@@ -1466,7 +1352,7 @@
         <w:ind w:left="720" w:hanging="360"/>
       </w:pPr>
       <w:rPr>
-        <w:rFonts w:hint="default" w:ascii="Symbol" w:hAnsi="Symbol"/>
+        <w:rFonts w:ascii="Symbol" w:hAnsi="Symbol" w:hint="default"/>
       </w:rPr>
     </w:lvl>
     <w:lvl w:ilvl="1" w:tplc="0C070003" w:tentative="1">
@@ -1478,7 +1364,7 @@
         <w:ind w:left="1440" w:hanging="360"/>
       </w:pPr>
       <w:rPr>
-        <w:rFonts w:hint="default" w:ascii="Courier New" w:hAnsi="Courier New" w:cs="Courier New"/>
+        <w:rFonts w:ascii="Courier New" w:hAnsi="Courier New" w:cs="Courier New" w:hint="default"/>
       </w:rPr>
     </w:lvl>
     <w:lvl w:ilvl="2" w:tplc="0C070005" w:tentative="1">
@@ -1490,7 +1376,7 @@
         <w:ind w:left="2160" w:hanging="360"/>
       </w:pPr>
       <w:rPr>
-        <w:rFonts w:hint="default" w:ascii="Wingdings" w:hAnsi="Wingdings"/>
+        <w:rFonts w:ascii="Wingdings" w:hAnsi="Wingdings" w:hint="default"/>
       </w:rPr>
     </w:lvl>
     <w:lvl w:ilvl="3" w:tplc="0C070001" w:tentative="1">
@@ -1502,7 +1388,7 @@
         <w:ind w:left="2880" w:hanging="360"/>
       </w:pPr>
       <w:rPr>
-        <w:rFonts w:hint="default" w:ascii="Symbol" w:hAnsi="Symbol"/>
+        <w:rFonts w:ascii="Symbol" w:hAnsi="Symbol" w:hint="default"/>
       </w:rPr>
     </w:lvl>
     <w:lvl w:ilvl="4" w:tplc="0C070003" w:tentative="1">
@@ -1514,7 +1400,7 @@
         <w:ind w:left="3600" w:hanging="360"/>
       </w:pPr>
       <w:rPr>
-        <w:rFonts w:hint="default" w:ascii="Courier New" w:hAnsi="Courier New" w:cs="Courier New"/>
+        <w:rFonts w:ascii="Courier New" w:hAnsi="Courier New" w:cs="Courier New" w:hint="default"/>
       </w:rPr>
     </w:lvl>
     <w:lvl w:ilvl="5" w:tplc="0C070005" w:tentative="1">
@@ -1526,7 +1412,7 @@
         <w:ind w:left="4320" w:hanging="360"/>
       </w:pPr>
       <w:rPr>
-        <w:rFonts w:hint="default" w:ascii="Wingdings" w:hAnsi="Wingdings"/>
+        <w:rFonts w:ascii="Wingdings" w:hAnsi="Wingdings" w:hint="default"/>
       </w:rPr>
     </w:lvl>
     <w:lvl w:ilvl="6" w:tplc="0C070001" w:tentative="1">
@@ -1538,7 +1424,7 @@
         <w:ind w:left="5040" w:hanging="360"/>
       </w:pPr>
       <w:rPr>
-        <w:rFonts w:hint="default" w:ascii="Symbol" w:hAnsi="Symbol"/>
+        <w:rFonts w:ascii="Symbol" w:hAnsi="Symbol" w:hint="default"/>
       </w:rPr>
     </w:lvl>
     <w:lvl w:ilvl="7" w:tplc="0C070003" w:tentative="1">
@@ -1550,7 +1436,7 @@
         <w:ind w:left="5760" w:hanging="360"/>
       </w:pPr>
       <w:rPr>
-        <w:rFonts w:hint="default" w:ascii="Courier New" w:hAnsi="Courier New" w:cs="Courier New"/>
+        <w:rFonts w:ascii="Courier New" w:hAnsi="Courier New" w:cs="Courier New" w:hint="default"/>
       </w:rPr>
     </w:lvl>
     <w:lvl w:ilvl="8" w:tplc="0C070005" w:tentative="1">
@@ -1562,7 +1448,7 @@
         <w:ind w:left="6480" w:hanging="360"/>
       </w:pPr>
       <w:rPr>
-        <w:rFonts w:hint="default" w:ascii="Wingdings" w:hAnsi="Wingdings"/>
+        <w:rFonts w:ascii="Wingdings" w:hAnsi="Wingdings" w:hint="default"/>
       </w:rPr>
     </w:lvl>
   </w:abstractNum>
@@ -1665,11 +1551,11 @@
 </file>
 
 <file path=word/styles.xml><?xml version="1.0" encoding="utf-8"?>
-<w:styles xmlns:wp14="http://schemas.microsoft.com/office/word/2010/wordprocessingDrawing" xmlns:mc="http://schemas.openxmlformats.org/markup-compatibility/2006" xmlns:r="http://schemas.openxmlformats.org/officeDocument/2006/relationships" xmlns:w="http://schemas.openxmlformats.org/wordprocessingml/2006/main" xmlns:w14="http://schemas.microsoft.com/office/word/2010/wordml" xmlns:w15="http://schemas.microsoft.com/office/word/2012/wordml" xmlns:w16cid="http://schemas.microsoft.com/office/word/2016/wordml/cid" xmlns:w16se="http://schemas.microsoft.com/office/word/2015/wordml/symex" mc:Ignorable="w14 w15 w16se w16cid wp14">
+<w:styles xmlns:mc="http://schemas.openxmlformats.org/markup-compatibility/2006" xmlns:r="http://schemas.openxmlformats.org/officeDocument/2006/relationships" xmlns:w="http://schemas.openxmlformats.org/wordprocessingml/2006/main" xmlns:w14="http://schemas.microsoft.com/office/word/2010/wordml" xmlns:w15="http://schemas.microsoft.com/office/word/2012/wordml" xmlns:w16cid="http://schemas.microsoft.com/office/word/2016/wordml/cid" xmlns:w16se="http://schemas.microsoft.com/office/word/2015/wordml/symex" mc:Ignorable="w14 w15 w16se w16cid">
   <w:docDefaults>
     <w:rPrDefault>
       <w:rPr>
-        <w:rFonts w:asciiTheme="minorHAnsi" w:hAnsiTheme="minorHAnsi" w:eastAsiaTheme="minorHAnsi" w:cstheme="minorBidi"/>
+        <w:rFonts w:asciiTheme="minorHAnsi" w:eastAsiaTheme="minorHAnsi" w:hAnsiTheme="minorHAnsi" w:cstheme="minorBidi"/>
         <w:sz w:val="22"/>
         <w:szCs w:val="22"/>
         <w:lang w:val="de-AT" w:eastAsia="en-US" w:bidi="ar-SA"/>
@@ -1684,14 +1570,14 @@
   <w:latentStyles w:defLockedState="0" w:defUIPriority="99" w:defSemiHidden="0" w:defUnhideWhenUsed="0" w:defQFormat="0" w:count="375">
     <w:lsdException w:name="Normal" w:uiPriority="0" w:qFormat="1"/>
     <w:lsdException w:name="heading 1" w:uiPriority="9" w:qFormat="1"/>
-    <w:lsdException w:name="heading 2" w:uiPriority="9" w:semiHidden="1" w:unhideWhenUsed="1" w:qFormat="1"/>
-    <w:lsdException w:name="heading 3" w:uiPriority="9" w:semiHidden="1" w:unhideWhenUsed="1" w:qFormat="1"/>
-    <w:lsdException w:name="heading 4" w:uiPriority="9" w:semiHidden="1" w:unhideWhenUsed="1" w:qFormat="1"/>
-    <w:lsdException w:name="heading 5" w:uiPriority="9" w:semiHidden="1" w:unhideWhenUsed="1" w:qFormat="1"/>
-    <w:lsdException w:name="heading 6" w:uiPriority="9" w:semiHidden="1" w:unhideWhenUsed="1" w:qFormat="1"/>
-    <w:lsdException w:name="heading 7" w:uiPriority="9" w:semiHidden="1" w:unhideWhenUsed="1" w:qFormat="1"/>
-    <w:lsdException w:name="heading 8" w:uiPriority="9" w:semiHidden="1" w:unhideWhenUsed="1" w:qFormat="1"/>
-    <w:lsdException w:name="heading 9" w:uiPriority="9" w:semiHidden="1" w:unhideWhenUsed="1" w:qFormat="1"/>
+    <w:lsdException w:name="heading 2" w:semiHidden="1" w:uiPriority="9" w:unhideWhenUsed="1" w:qFormat="1"/>
+    <w:lsdException w:name="heading 3" w:semiHidden="1" w:uiPriority="9" w:unhideWhenUsed="1" w:qFormat="1"/>
+    <w:lsdException w:name="heading 4" w:semiHidden="1" w:uiPriority="9" w:unhideWhenUsed="1" w:qFormat="1"/>
+    <w:lsdException w:name="heading 5" w:semiHidden="1" w:uiPriority="9" w:unhideWhenUsed="1" w:qFormat="1"/>
+    <w:lsdException w:name="heading 6" w:semiHidden="1" w:uiPriority="9" w:unhideWhenUsed="1" w:qFormat="1"/>
+    <w:lsdException w:name="heading 7" w:semiHidden="1" w:uiPriority="9" w:unhideWhenUsed="1" w:qFormat="1"/>
+    <w:lsdException w:name="heading 8" w:semiHidden="1" w:uiPriority="9" w:unhideWhenUsed="1" w:qFormat="1"/>
+    <w:lsdException w:name="heading 9" w:semiHidden="1" w:uiPriority="9" w:unhideWhenUsed="1" w:qFormat="1"/>
     <w:lsdException w:name="index 1" w:semiHidden="1" w:unhideWhenUsed="1"/>
     <w:lsdException w:name="index 2" w:semiHidden="1" w:unhideWhenUsed="1"/>
     <w:lsdException w:name="index 3" w:semiHidden="1" w:unhideWhenUsed="1"/>
@@ -1701,22 +1587,22 @@
     <w:lsdException w:name="index 7" w:semiHidden="1" w:unhideWhenUsed="1"/>
     <w:lsdException w:name="index 8" w:semiHidden="1" w:unhideWhenUsed="1"/>
     <w:lsdException w:name="index 9" w:semiHidden="1" w:unhideWhenUsed="1"/>
-    <w:lsdException w:name="toc 1" w:uiPriority="39" w:semiHidden="1" w:unhideWhenUsed="1"/>
-    <w:lsdException w:name="toc 2" w:uiPriority="39" w:semiHidden="1" w:unhideWhenUsed="1"/>
-    <w:lsdException w:name="toc 3" w:uiPriority="39" w:semiHidden="1" w:unhideWhenUsed="1"/>
-    <w:lsdException w:name="toc 4" w:uiPriority="39" w:semiHidden="1" w:unhideWhenUsed="1"/>
-    <w:lsdException w:name="toc 5" w:uiPriority="39" w:semiHidden="1" w:unhideWhenUsed="1"/>
-    <w:lsdException w:name="toc 6" w:uiPriority="39" w:semiHidden="1" w:unhideWhenUsed="1"/>
-    <w:lsdException w:name="toc 7" w:uiPriority="39" w:semiHidden="1" w:unhideWhenUsed="1"/>
-    <w:lsdException w:name="toc 8" w:uiPriority="39" w:semiHidden="1" w:unhideWhenUsed="1"/>
-    <w:lsdException w:name="toc 9" w:uiPriority="39" w:semiHidden="1" w:unhideWhenUsed="1"/>
+    <w:lsdException w:name="toc 1" w:semiHidden="1" w:uiPriority="39" w:unhideWhenUsed="1"/>
+    <w:lsdException w:name="toc 2" w:semiHidden="1" w:uiPriority="39" w:unhideWhenUsed="1"/>
+    <w:lsdException w:name="toc 3" w:semiHidden="1" w:uiPriority="39" w:unhideWhenUsed="1"/>
+    <w:lsdException w:name="toc 4" w:semiHidden="1" w:uiPriority="39" w:unhideWhenUsed="1"/>
+    <w:lsdException w:name="toc 5" w:semiHidden="1" w:uiPriority="39" w:unhideWhenUsed="1"/>
+    <w:lsdException w:name="toc 6" w:semiHidden="1" w:uiPriority="39" w:unhideWhenUsed="1"/>
+    <w:lsdException w:name="toc 7" w:semiHidden="1" w:uiPriority="39" w:unhideWhenUsed="1"/>
+    <w:lsdException w:name="toc 8" w:semiHidden="1" w:uiPriority="39" w:unhideWhenUsed="1"/>
+    <w:lsdException w:name="toc 9" w:semiHidden="1" w:uiPriority="39" w:unhideWhenUsed="1"/>
     <w:lsdException w:name="Normal Indent" w:semiHidden="1" w:unhideWhenUsed="1"/>
     <w:lsdException w:name="footnote text" w:semiHidden="1" w:unhideWhenUsed="1"/>
     <w:lsdException w:name="annotation text" w:semiHidden="1" w:unhideWhenUsed="1"/>
     <w:lsdException w:name="header" w:semiHidden="1" w:unhideWhenUsed="1"/>
     <w:lsdException w:name="footer" w:semiHidden="1" w:unhideWhenUsed="1"/>
     <w:lsdException w:name="index heading" w:semiHidden="1" w:unhideWhenUsed="1"/>
-    <w:lsdException w:name="caption" w:uiPriority="35" w:semiHidden="1" w:unhideWhenUsed="1" w:qFormat="1"/>
+    <w:lsdException w:name="caption" w:semiHidden="1" w:uiPriority="35" w:unhideWhenUsed="1" w:qFormat="1"/>
     <w:lsdException w:name="table of figures" w:semiHidden="1" w:unhideWhenUsed="1"/>
     <w:lsdException w:name="envelope address" w:semiHidden="1" w:unhideWhenUsed="1"/>
     <w:lsdException w:name="envelope return" w:semiHidden="1" w:unhideWhenUsed="1"/>
@@ -1747,7 +1633,7 @@
     <w:lsdException w:name="Title" w:uiPriority="10" w:qFormat="1"/>
     <w:lsdException w:name="Closing" w:semiHidden="1" w:unhideWhenUsed="1"/>
     <w:lsdException w:name="Signature" w:semiHidden="1" w:unhideWhenUsed="1"/>
-    <w:lsdException w:name="Default Paragraph Font" w:uiPriority="1" w:semiHidden="1" w:unhideWhenUsed="1"/>
+    <w:lsdException w:name="Default Paragraph Font" w:semiHidden="1" w:uiPriority="1" w:unhideWhenUsed="1"/>
     <w:lsdException w:name="Body Text" w:semiHidden="1" w:unhideWhenUsed="1"/>
     <w:lsdException w:name="Body Text Indent" w:semiHidden="1" w:unhideWhenUsed="1"/>
     <w:lsdException w:name="List Continue" w:semiHidden="1" w:unhideWhenUsed="1"/>
@@ -1947,8 +1833,8 @@
     <w:lsdException w:name="Subtle Reference" w:uiPriority="31" w:qFormat="1"/>
     <w:lsdException w:name="Intense Reference" w:uiPriority="32" w:qFormat="1"/>
     <w:lsdException w:name="Book Title" w:uiPriority="33" w:qFormat="1"/>
-    <w:lsdException w:name="Bibliography" w:uiPriority="37" w:semiHidden="1" w:unhideWhenUsed="1"/>
-    <w:lsdException w:name="TOC Heading" w:uiPriority="39" w:semiHidden="1" w:unhideWhenUsed="1" w:qFormat="1"/>
+    <w:lsdException w:name="Bibliography" w:semiHidden="1" w:uiPriority="37" w:unhideWhenUsed="1"/>
+    <w:lsdException w:name="TOC Heading" w:semiHidden="1" w:uiPriority="39" w:unhideWhenUsed="1" w:qFormat="1"/>
     <w:lsdException w:name="Plain Table 1" w:uiPriority="41"/>
     <w:lsdException w:name="Plain Table 2" w:uiPriority="42"/>
     <w:lsdException w:name="Plain Table 3" w:uiPriority="43"/>
@@ -2058,7 +1944,7 @@
     <w:lsdException w:name="Hashtag" w:semiHidden="1" w:unhideWhenUsed="1"/>
     <w:lsdException w:name="Unresolved Mention" w:semiHidden="1" w:unhideWhenUsed="1"/>
   </w:latentStyles>
-  <w:style w:type="paragraph" w:styleId="Standard" w:default="1">
+  <w:style w:type="paragraph" w:default="1" w:styleId="Standard">
     <w:name w:val="Normal"/>
     <w:qFormat/>
   </w:style>
@@ -2077,7 +1963,7 @@
       <w:outlineLvl w:val="0"/>
     </w:pPr>
     <w:rPr>
-      <w:rFonts w:asciiTheme="majorHAnsi" w:hAnsiTheme="majorHAnsi" w:eastAsiaTheme="majorEastAsia" w:cstheme="majorBidi"/>
+      <w:rFonts w:asciiTheme="majorHAnsi" w:eastAsiaTheme="majorEastAsia" w:hAnsiTheme="majorHAnsi" w:cstheme="majorBidi"/>
       <w:color w:val="2E74B5" w:themeColor="accent1" w:themeShade="BF"/>
       <w:sz w:val="32"/>
       <w:szCs w:val="32"/>
@@ -2099,7 +1985,7 @@
       <w:outlineLvl w:val="1"/>
     </w:pPr>
     <w:rPr>
-      <w:rFonts w:asciiTheme="majorHAnsi" w:hAnsiTheme="majorHAnsi" w:eastAsiaTheme="majorEastAsia" w:cstheme="majorBidi"/>
+      <w:rFonts w:asciiTheme="majorHAnsi" w:eastAsiaTheme="majorEastAsia" w:hAnsiTheme="majorHAnsi" w:cstheme="majorBidi"/>
       <w:color w:val="2E74B5" w:themeColor="accent1" w:themeShade="BF"/>
       <w:sz w:val="26"/>
       <w:szCs w:val="26"/>
@@ -2121,19 +2007,19 @@
       <w:outlineLvl w:val="2"/>
     </w:pPr>
     <w:rPr>
-      <w:rFonts w:asciiTheme="majorHAnsi" w:hAnsiTheme="majorHAnsi" w:eastAsiaTheme="majorEastAsia" w:cstheme="majorBidi"/>
+      <w:rFonts w:asciiTheme="majorHAnsi" w:eastAsiaTheme="majorEastAsia" w:hAnsiTheme="majorHAnsi" w:cstheme="majorBidi"/>
       <w:color w:val="1F4D78" w:themeColor="accent1" w:themeShade="7F"/>
       <w:sz w:val="24"/>
       <w:szCs w:val="24"/>
     </w:rPr>
   </w:style>
-  <w:style w:type="character" w:styleId="Absatz-Standardschriftart" w:default="1">
+  <w:style w:type="character" w:default="1" w:styleId="Absatz-Standardschriftart">
     <w:name w:val="Default Paragraph Font"/>
     <w:uiPriority w:val="1"/>
     <w:semiHidden/>
     <w:unhideWhenUsed/>
   </w:style>
-  <w:style w:type="table" w:styleId="NormaleTabelle" w:default="1">
+  <w:style w:type="table" w:default="1" w:styleId="NormaleTabelle">
     <w:name w:val="Normal Table"/>
     <w:uiPriority w:val="99"/>
     <w:semiHidden/>
@@ -2148,7 +2034,7 @@
       </w:tblCellMar>
     </w:tblPr>
   </w:style>
-  <w:style w:type="numbering" w:styleId="KeineListe" w:default="1">
+  <w:style w:type="numbering" w:default="1" w:styleId="KeineListe">
     <w:name w:val="No List"/>
     <w:uiPriority w:val="99"/>
     <w:semiHidden/>
@@ -2169,7 +2055,7 @@
       <w:spacing w:after="0" w:line="240" w:lineRule="auto"/>
     </w:pPr>
   </w:style>
-  <w:style w:type="character" w:styleId="KopfzeileZchn" w:customStyle="1">
+  <w:style w:type="character" w:customStyle="1" w:styleId="KopfzeileZchn">
     <w:name w:val="Kopfzeile Zchn"/>
     <w:basedOn w:val="Absatz-Standardschriftart"/>
     <w:link w:val="Kopfzeile"/>
@@ -2191,7 +2077,7 @@
       <w:spacing w:after="0" w:line="240" w:lineRule="auto"/>
     </w:pPr>
   </w:style>
-  <w:style w:type="character" w:styleId="FuzeileZchn" w:customStyle="1">
+  <w:style w:type="character" w:customStyle="1" w:styleId="FuzeileZchn">
     <w:name w:val="Fußzeile Zchn"/>
     <w:basedOn w:val="Absatz-Standardschriftart"/>
     <w:link w:val="Fuzeile"/>
@@ -2208,40 +2094,40 @@
       <w:color w:val="808080"/>
     </w:rPr>
   </w:style>
-  <w:style w:type="character" w:styleId="berschrift1Zchn" w:customStyle="1">
+  <w:style w:type="character" w:customStyle="1" w:styleId="berschrift1Zchn">
     <w:name w:val="Überschrift 1 Zchn"/>
     <w:basedOn w:val="Absatz-Standardschriftart"/>
     <w:link w:val="berschrift1"/>
     <w:uiPriority w:val="9"/>
     <w:rsid w:val="00CB5678"/>
     <w:rPr>
-      <w:rFonts w:asciiTheme="majorHAnsi" w:hAnsiTheme="majorHAnsi" w:eastAsiaTheme="majorEastAsia" w:cstheme="majorBidi"/>
+      <w:rFonts w:asciiTheme="majorHAnsi" w:eastAsiaTheme="majorEastAsia" w:hAnsiTheme="majorHAnsi" w:cstheme="majorBidi"/>
       <w:color w:val="2E74B5" w:themeColor="accent1" w:themeShade="BF"/>
       <w:sz w:val="32"/>
       <w:szCs w:val="32"/>
     </w:rPr>
   </w:style>
-  <w:style w:type="character" w:styleId="berschrift3Zchn" w:customStyle="1">
+  <w:style w:type="character" w:customStyle="1" w:styleId="berschrift3Zchn">
     <w:name w:val="Überschrift 3 Zchn"/>
     <w:basedOn w:val="Absatz-Standardschriftart"/>
     <w:link w:val="berschrift3"/>
     <w:uiPriority w:val="9"/>
     <w:rsid w:val="00A324FF"/>
     <w:rPr>
-      <w:rFonts w:asciiTheme="majorHAnsi" w:hAnsiTheme="majorHAnsi" w:eastAsiaTheme="majorEastAsia" w:cstheme="majorBidi"/>
+      <w:rFonts w:asciiTheme="majorHAnsi" w:eastAsiaTheme="majorEastAsia" w:hAnsiTheme="majorHAnsi" w:cstheme="majorBidi"/>
       <w:color w:val="1F4D78" w:themeColor="accent1" w:themeShade="7F"/>
       <w:sz w:val="24"/>
       <w:szCs w:val="24"/>
     </w:rPr>
   </w:style>
-  <w:style w:type="character" w:styleId="berschrift2Zchn" w:customStyle="1">
+  <w:style w:type="character" w:customStyle="1" w:styleId="berschrift2Zchn">
     <w:name w:val="Überschrift 2 Zchn"/>
     <w:basedOn w:val="Absatz-Standardschriftart"/>
     <w:link w:val="berschrift2"/>
     <w:uiPriority w:val="9"/>
     <w:rsid w:val="00A324FF"/>
     <w:rPr>
-      <w:rFonts w:asciiTheme="majorHAnsi" w:hAnsiTheme="majorHAnsi" w:eastAsiaTheme="majorEastAsia" w:cstheme="majorBidi"/>
+      <w:rFonts w:asciiTheme="majorHAnsi" w:eastAsiaTheme="majorEastAsia" w:hAnsiTheme="majorHAnsi" w:cstheme="majorBidi"/>
       <w:color w:val="2E74B5" w:themeColor="accent1" w:themeShade="BF"/>
       <w:sz w:val="26"/>
       <w:szCs w:val="26"/>
@@ -2259,39 +2145,6 @@
     </w:pPr>
   </w:style>
 </w:styles>
-</file>
-
-<file path=word/glossary/document.xml><?xml version="1.0" encoding="utf-8"?>
-<w:glossaryDocument xmlns:w14="http://schemas.microsoft.com/office/word/2010/wordml" xmlns:w="http://schemas.openxmlformats.org/wordprocessingml/2006/main">
-  <w:docParts>
-    <w:docPart>
-      <w:docPartPr>
-        <w:name w:val="DefaultPlaceholder_1081868574"/>
-        <w:category>
-          <w:name w:val="General"/>
-          <w:gallery w:val="placeholder"/>
-        </w:category>
-        <w:types>
-          <w:type w:val="bbPlcHdr"/>
-        </w:types>
-        <w:behaviors>
-          <w:behavior w:val="content"/>
-        </w:behaviors>
-        <w:guid w:val="{2e1cac68-5bf9-4bd8-bef0-fd32be3fa1f2}"/>
-      </w:docPartPr>
-      <w:docPartBody>
-        <w:p>
-          <w:r>
-            <w:rPr>
-              <w:rStyle w:val="PlaceholderText"/>
-            </w:rPr>
-            <w:t/>
-          </w:r>
-        </w:p>
-      </w:docPartBody>
-    </w:docPart>
-  </w:docParts>
-</w:glossaryDocument>
 </file>
 
 <file path=word/theme/theme1.xml><?xml version="1.0" encoding="utf-8"?>

</xml_diff>

<commit_message>
Unterschriften zu Protokollen hinzugefügt.
</commit_message>
<xml_diff>
--- a/protokolle/besprechungen/Besprechungsprotokoll SimpleQ_2018_09_18.docx
+++ b/protokolle/besprechungen/Besprechungsprotokoll SimpleQ_2018_09_18.docx
@@ -6,8 +6,6 @@
       <w:pPr>
         <w:pStyle w:val="berschrift1"/>
       </w:pPr>
-      <w:bookmarkStart w:id="0" w:name="_GoBack"/>
-      <w:bookmarkEnd w:id="0"/>
       <w:r>
         <w:t>Besprechungsprotokoll</w:t>
       </w:r>
@@ -121,7 +119,6 @@
         <w:t>Jürgen Weber</w:t>
       </w:r>
     </w:p>
-    <w:p/>
     <w:p>
       <w:pPr>
         <w:pStyle w:val="berschrift2"/>
@@ -335,24 +332,26 @@
         <w:t>Die API-Schnittstelle muss eine Authentifizierung vorgelagert werden, da ansonsten jeder die API-Methoden nutzen kann. Es wurde diskutiert, welche Methode die sinnvollsten ist. Es wurde sich darauf geeinigt, dass ein Zertifikat erstellt wird, mit welchen sich die App bei der API authentifizieren kann.</w:t>
       </w:r>
     </w:p>
-    <w:p/>
-    <w:p>
-      <w:pPr>
-        <w:rPr>
-          <w:b/>
-        </w:rPr>
-      </w:pPr>
-      <w:r>
-        <w:rPr>
-          <w:b/>
-        </w:rPr>
+    <w:p>
+      <w:pPr>
+        <w:rPr>
+          <w:b/>
+        </w:rPr>
+      </w:pPr>
+      <w:r>
+        <w:rPr>
+          <w:b/>
+        </w:rPr>
+        <w:t>Beschreibung und Erklärung der API (durch Lukas Schendlinger)</w:t>
+      </w:r>
+    </w:p>
+    <w:p>
+      <w:r>
+        <w:t xml:space="preserve">Die Methoden und die grundsätzliche Funktionsweise der API Schnittstelle soll schriftlich festgehalten werden. Diese Erklärungen sollen einfach verständlich formuliert werden und sollen im </w:t>
+      </w:r>
+      <w:r>
         <w:lastRenderedPageBreak/>
-        <w:t>Beschreibung und Erklärung der API (durch Lukas Schendlinger)</w:t>
-      </w:r>
-    </w:p>
-    <w:p>
-      <w:r>
-        <w:t>Die Methoden und die grundsätzliche Funktionsweise der API Schnittstelle soll schriftlich festgehalten werden. Diese Erklärungen sollen einfach verständlich formuliert werden und sollen im üblichen Schema angelegt werden. Das heißt: Parameter, Typ (</w:t>
+        <w:t>üblichen Schema angelegt werden. Das heißt: Parameter, Typ (</w:t>
       </w:r>
       <w:proofErr w:type="spellStart"/>
       <w:r>
@@ -474,18 +473,6 @@
       <w:r>
         <w:t>Bisher wurden für das Webinterface (alle Reiter) mittels eines Mockups grafisch umgesetzt. Danach wurde als erstes die Umfrageauswertung (aufgrund von Zusammenarbeit mit Lukas) als erster Teil implementiert. Aufgrund der begrenzten Zeit wird die Umfrageauswertung in der nächsten Besprechung noch genauer unter die Lupe genommen.</w:t>
       </w:r>
-    </w:p>
-    <w:p>
-      <w:r>
-        <w:t>Außerdem wurde kurz besprochen, welche Anforderungen für die (momentan dürftig implementierte) Umfrageerstellung vorliegen.</w:t>
-      </w:r>
-    </w:p>
-    <w:p>
-      <w:pPr>
-        <w:rPr>
-          <w:b/>
-        </w:rPr>
-      </w:pPr>
     </w:p>
     <w:p>
       <w:pPr>
@@ -615,11 +602,10 @@
         <w:t>der API (Weber</w:t>
       </w:r>
       <w:r>
-        <w:t>, Schendlinger</w:t>
-      </w:r>
-      <w:r>
         <w:t>)</w:t>
       </w:r>
+      <w:bookmarkStart w:id="0" w:name="_GoBack"/>
+      <w:bookmarkEnd w:id="0"/>
     </w:p>
     <w:p>
       <w:pPr>
@@ -696,10 +682,6 @@
         <w:t>Implementieren der Umfrageerstellung (Krukenfellner)</w:t>
       </w:r>
     </w:p>
-    <w:p/>
-    <w:p/>
-    <w:p/>
-    <w:p/>
     <w:p>
       <w:pPr>
         <w:rPr>
@@ -915,6 +897,66 @@
     </w:p>
     <w:p>
       <w:r>
+        <w:rPr>
+          <w:noProof/>
+        </w:rPr>
+        <w:drawing>
+          <wp:anchor distT="0" distB="0" distL="114300" distR="114300" simplePos="0" relativeHeight="251658240" behindDoc="0" locked="0" layoutInCell="1" allowOverlap="1" wp14:anchorId="73F6449C" wp14:editId="4BAABEBB">
+            <wp:simplePos x="0" y="0"/>
+            <wp:positionH relativeFrom="column">
+              <wp:posOffset>1290955</wp:posOffset>
+            </wp:positionH>
+            <wp:positionV relativeFrom="paragraph">
+              <wp:posOffset>154940</wp:posOffset>
+            </wp:positionV>
+            <wp:extent cx="1421765" cy="397510"/>
+            <wp:effectExtent l="0" t="0" r="9525" b="0"/>
+            <wp:wrapSquare wrapText="bothSides"/>
+            <wp:docPr id="1" name="Grafik 1"/>
+            <wp:cNvGraphicFramePr>
+              <a:graphicFrameLocks xmlns:a="http://schemas.openxmlformats.org/drawingml/2006/main" noChangeAspect="1"/>
+            </wp:cNvGraphicFramePr>
+            <a:graphic xmlns:a="http://schemas.openxmlformats.org/drawingml/2006/main">
+              <a:graphicData uri="http://schemas.openxmlformats.org/drawingml/2006/picture">
+                <pic:pic xmlns:pic="http://schemas.openxmlformats.org/drawingml/2006/picture">
+                  <pic:nvPicPr>
+                    <pic:cNvPr id="1" name="reis unterschrift.png"/>
+                    <pic:cNvPicPr/>
+                  </pic:nvPicPr>
+                  <pic:blipFill>
+                    <a:blip r:embed="rId11">
+                      <a:extLst>
+                        <a:ext uri="{28A0092B-C50C-407E-A947-70E740481C1C}">
+                          <a14:useLocalDpi xmlns:a14="http://schemas.microsoft.com/office/drawing/2010/main" val="0"/>
+                        </a:ext>
+                      </a:extLst>
+                    </a:blip>
+                    <a:stretch>
+                      <a:fillRect/>
+                    </a:stretch>
+                  </pic:blipFill>
+                  <pic:spPr>
+                    <a:xfrm>
+                      <a:off x="0" y="0"/>
+                      <a:ext cx="1421765" cy="397510"/>
+                    </a:xfrm>
+                    <a:prstGeom prst="rect">
+                      <a:avLst/>
+                    </a:prstGeom>
+                  </pic:spPr>
+                </pic:pic>
+              </a:graphicData>
+            </a:graphic>
+            <wp14:sizeRelH relativeFrom="margin">
+              <wp14:pctWidth>0</wp14:pctWidth>
+            </wp14:sizeRelH>
+            <wp14:sizeRelV relativeFrom="margin">
+              <wp14:pctHeight>0</wp14:pctHeight>
+            </wp14:sizeRelV>
+          </wp:anchor>
+        </w:drawing>
+      </w:r>
+      <w:r>
         <w:t xml:space="preserve">  </w:t>
       </w:r>
     </w:p>
@@ -924,8 +966,8 @@
       </w:r>
     </w:p>
     <w:sectPr>
-      <w:headerReference w:type="default" r:id="rId11"/>
-      <w:footerReference w:type="default" r:id="rId12"/>
+      <w:headerReference w:type="default" r:id="rId12"/>
+      <w:footerReference w:type="default" r:id="rId13"/>
       <w:pgSz w:w="11906" w:h="16838"/>
       <w:pgMar w:top="1417" w:right="1417" w:bottom="1134" w:left="1417" w:header="708" w:footer="708" w:gutter="0"/>
       <w:cols w:space="708"/>
@@ -1193,17 +1235,8 @@
         <w:sz w:val="20"/>
         <w:szCs w:val="20"/>
       </w:rPr>
-      <w:t xml:space="preserve">Projekt </w:t>
-    </w:r>
-    <w:proofErr w:type="spellStart"/>
-    <w:r>
-      <w:rPr>
-        <w:sz w:val="20"/>
-        <w:szCs w:val="20"/>
-      </w:rPr>
-      <w:t>SimpleQ</w:t>
-    </w:r>
-    <w:proofErr w:type="spellEnd"/>
+      <w:t>Projekt SimpleQ</w:t>
+    </w:r>
     <w:r>
       <w:rPr>
         <w:sz w:val="20"/>
@@ -1238,7 +1271,7 @@
         <w:sz w:val="20"/>
         <w:szCs w:val="20"/>
       </w:rPr>
-      <w:t>2018-10-23</w:t>
+      <w:t>2019-03-28</w:t>
     </w:r>
     <w:r>
       <w:rPr>
@@ -2144,6 +2177,36 @@
       <w:contextualSpacing/>
     </w:pPr>
   </w:style>
+  <w:style w:type="paragraph" w:styleId="Sprechblasentext">
+    <w:name w:val="Balloon Text"/>
+    <w:basedOn w:val="Standard"/>
+    <w:link w:val="SprechblasentextZchn"/>
+    <w:uiPriority w:val="99"/>
+    <w:semiHidden/>
+    <w:unhideWhenUsed/>
+    <w:rsid w:val="006C7ABC"/>
+    <w:pPr>
+      <w:spacing w:after="0" w:line="240" w:lineRule="auto"/>
+    </w:pPr>
+    <w:rPr>
+      <w:rFonts w:ascii="Segoe UI" w:hAnsi="Segoe UI" w:cs="Segoe UI"/>
+      <w:sz w:val="18"/>
+      <w:szCs w:val="18"/>
+    </w:rPr>
+  </w:style>
+  <w:style w:type="character" w:customStyle="1" w:styleId="SprechblasentextZchn">
+    <w:name w:val="Sprechblasentext Zchn"/>
+    <w:basedOn w:val="Absatz-Standardschriftart"/>
+    <w:link w:val="Sprechblasentext"/>
+    <w:uiPriority w:val="99"/>
+    <w:semiHidden/>
+    <w:rsid w:val="006C7ABC"/>
+    <w:rPr>
+      <w:rFonts w:ascii="Segoe UI" w:hAnsi="Segoe UI" w:cs="Segoe UI"/>
+      <w:sz w:val="18"/>
+      <w:szCs w:val="18"/>
+    </w:rPr>
+  </w:style>
 </w:styles>
 </file>
 

</xml_diff>